<commit_message>
Fixed incorrect parameter list for this function
</commit_message>
<xml_diff>
--- a/pg_schema/doc/functions/generic/ni_create_network_table_nodes.docx
+++ b/pg_schema/doc/functions/generic/ni_create_network_table_nodes.docx
@@ -33,7 +33,7 @@
         <w:pStyle w:val="ListParagraph"/>
         <w:numPr>
           <w:ilvl w:val="0"/>
-          <w:numId w:val="1"/>
+          <w:numId w:val="2"/>
         </w:numPr>
       </w:pPr>
       <w:proofErr w:type="spellStart"/>
@@ -42,7 +42,7 @@
       </w:r>
       <w:proofErr w:type="spellEnd"/>
       <w:r>
-        <w:t xml:space="preserve"> –text  – the common prefix applied to Node, Edge and </w:t>
+        <w:t xml:space="preserve"> – text  – the common prefix applied to Node, Edge and </w:t>
       </w:r>
       <w:proofErr w:type="spellStart"/>
       <w:r>
@@ -50,7 +50,78 @@
       </w:r>
       <w:proofErr w:type="spellEnd"/>
       <w:r>
-        <w:t xml:space="preserve"> table instance (also the network name)</w:t>
+        <w:t xml:space="preserve"> table instance (also the network name) </w:t>
+      </w:r>
+    </w:p>
+    <w:p>
+      <w:pPr>
+        <w:pStyle w:val="ListParagraph"/>
+        <w:numPr>
+          <w:ilvl w:val="0"/>
+          <w:numId w:val="2"/>
+        </w:numPr>
+      </w:pPr>
+      <w:proofErr w:type="spellStart"/>
+      <w:r>
+        <w:t>schema_name</w:t>
+      </w:r>
+      <w:proofErr w:type="spellEnd"/>
+      <w:r>
+        <w:t xml:space="preserve"> – text – the name of the schema e.g. ‘public’</w:t>
+      </w:r>
+    </w:p>
+    <w:p>
+      <w:pPr>
+        <w:pStyle w:val="ListParagraph"/>
+        <w:numPr>
+          <w:ilvl w:val="0"/>
+          <w:numId w:val="2"/>
+        </w:numPr>
+      </w:pPr>
+      <w:proofErr w:type="spellStart"/>
+      <w:r>
+        <w:t>geometry_column_name</w:t>
+      </w:r>
+      <w:proofErr w:type="spellEnd"/>
+      <w:r>
+        <w:t xml:space="preserve"> – text – the name of the column in the Node table storing the geometry e.g. ‘</w:t>
+      </w:r>
+      <w:proofErr w:type="spellStart"/>
+      <w:r>
+        <w:t>geom</w:t>
+      </w:r>
+      <w:proofErr w:type="spellEnd"/>
+      <w:r>
+        <w:t>’</w:t>
+      </w:r>
+    </w:p>
+    <w:p>
+      <w:pPr>
+        <w:pStyle w:val="ListParagraph"/>
+        <w:numPr>
+          <w:ilvl w:val="0"/>
+          <w:numId w:val="2"/>
+        </w:numPr>
+      </w:pPr>
+      <w:r>
+        <w:t>SRID – integer – EPSG code of the spatial reference system of geometry in Node table</w:t>
+      </w:r>
+    </w:p>
+    <w:p>
+      <w:pPr>
+        <w:pStyle w:val="ListParagraph"/>
+        <w:numPr>
+          <w:ilvl w:val="0"/>
+          <w:numId w:val="2"/>
+        </w:numPr>
+      </w:pPr>
+      <w:proofErr w:type="spellStart"/>
+      <w:r>
+        <w:t>Coordinate_Dimension</w:t>
+      </w:r>
+      <w:proofErr w:type="spellEnd"/>
+      <w:r>
+        <w:t xml:space="preserve"> – integer – dimension of coordinates of geometry stored in Node table e.g. 2</w:t>
       </w:r>
     </w:p>
     <w:p>
@@ -73,16 +144,35 @@
       </w:r>
     </w:p>
     <w:p>
-      <w:r>
-        <w:t xml:space="preserve">e.g. SELECT * FROM </w:t>
+      <w:proofErr w:type="gramStart"/>
+      <w:r>
+        <w:t>e.g</w:t>
+      </w:r>
+      <w:proofErr w:type="gramEnd"/>
+      <w:r>
+        <w:t xml:space="preserve">. SELECT * FROM </w:t>
       </w:r>
       <w:proofErr w:type="spellStart"/>
       <w:r>
-        <w:t>ni_create_network_table_edges</w:t>
+        <w:t>ni_create_network_table_</w:t>
+      </w:r>
+      <w:r>
+        <w:t>nodes</w:t>
       </w:r>
       <w:proofErr w:type="spellEnd"/>
       <w:r>
-        <w:t xml:space="preserve"> (‘GAS’, 27700)</w:t>
+        <w:t xml:space="preserve"> </w:t>
+      </w:r>
+      <w:r>
+        <w:t>(‘GAS’, ‘public’, ‘</w:t>
+      </w:r>
+      <w:proofErr w:type="spellStart"/>
+      <w:r>
+        <w:t>geom</w:t>
+      </w:r>
+      <w:proofErr w:type="spellEnd"/>
+      <w:r>
+        <w:t>’, 27700, 2)</w:t>
       </w:r>
     </w:p>
     <w:p/>
@@ -209,8 +299,148 @@
       </w:pPr>
     </w:lvl>
   </w:abstractNum>
+  <w:abstractNum w:abstractNumId="1">
+    <w:nsid w:val="24657DF9"/>
+    <w:multiLevelType w:val="hybridMultilevel"/>
+    <w:tmpl w:val="1E30931E"/>
+    <w:lvl w:ilvl="0" w:tplc="0809000F">
+      <w:start w:val="1"/>
+      <w:numFmt w:val="decimal"/>
+      <w:lvlText w:val="%1."/>
+      <w:lvlJc w:val="left"/>
+      <w:pPr>
+        <w:ind w:left="720" w:hanging="360"/>
+      </w:pPr>
+    </w:lvl>
+    <w:lvl w:ilvl="1" w:tplc="08090019">
+      <w:start w:val="1"/>
+      <w:numFmt w:val="decimal"/>
+      <w:lvlText w:val="%2."/>
+      <w:lvlJc w:val="left"/>
+      <w:pPr>
+        <w:tabs>
+          <w:tab w:val="num" w:pos="1440"/>
+        </w:tabs>
+        <w:ind w:left="1440" w:hanging="360"/>
+      </w:pPr>
+    </w:lvl>
+    <w:lvl w:ilvl="2" w:tplc="0809001B">
+      <w:start w:val="1"/>
+      <w:numFmt w:val="decimal"/>
+      <w:lvlText w:val="%3."/>
+      <w:lvlJc w:val="left"/>
+      <w:pPr>
+        <w:tabs>
+          <w:tab w:val="num" w:pos="2160"/>
+        </w:tabs>
+        <w:ind w:left="2160" w:hanging="360"/>
+      </w:pPr>
+    </w:lvl>
+    <w:lvl w:ilvl="3" w:tplc="0809000F">
+      <w:start w:val="1"/>
+      <w:numFmt w:val="decimal"/>
+      <w:lvlText w:val="%4."/>
+      <w:lvlJc w:val="left"/>
+      <w:pPr>
+        <w:tabs>
+          <w:tab w:val="num" w:pos="2880"/>
+        </w:tabs>
+        <w:ind w:left="2880" w:hanging="360"/>
+      </w:pPr>
+    </w:lvl>
+    <w:lvl w:ilvl="4" w:tplc="08090019">
+      <w:start w:val="1"/>
+      <w:numFmt w:val="decimal"/>
+      <w:lvlText w:val="%5."/>
+      <w:lvlJc w:val="left"/>
+      <w:pPr>
+        <w:tabs>
+          <w:tab w:val="num" w:pos="3600"/>
+        </w:tabs>
+        <w:ind w:left="3600" w:hanging="360"/>
+      </w:pPr>
+    </w:lvl>
+    <w:lvl w:ilvl="5" w:tplc="0809001B">
+      <w:start w:val="1"/>
+      <w:numFmt w:val="decimal"/>
+      <w:lvlText w:val="%6."/>
+      <w:lvlJc w:val="left"/>
+      <w:pPr>
+        <w:tabs>
+          <w:tab w:val="num" w:pos="4320"/>
+        </w:tabs>
+        <w:ind w:left="4320" w:hanging="360"/>
+      </w:pPr>
+    </w:lvl>
+    <w:lvl w:ilvl="6" w:tplc="0809000F">
+      <w:start w:val="1"/>
+      <w:numFmt w:val="decimal"/>
+      <w:lvlText w:val="%7."/>
+      <w:lvlJc w:val="left"/>
+      <w:pPr>
+        <w:tabs>
+          <w:tab w:val="num" w:pos="5040"/>
+        </w:tabs>
+        <w:ind w:left="5040" w:hanging="360"/>
+      </w:pPr>
+    </w:lvl>
+    <w:lvl w:ilvl="7" w:tplc="08090019">
+      <w:start w:val="1"/>
+      <w:numFmt w:val="decimal"/>
+      <w:lvlText w:val="%8."/>
+      <w:lvlJc w:val="left"/>
+      <w:pPr>
+        <w:tabs>
+          <w:tab w:val="num" w:pos="5760"/>
+        </w:tabs>
+        <w:ind w:left="5760" w:hanging="360"/>
+      </w:pPr>
+    </w:lvl>
+    <w:lvl w:ilvl="8" w:tplc="0809001B">
+      <w:start w:val="1"/>
+      <w:numFmt w:val="decimal"/>
+      <w:lvlText w:val="%9."/>
+      <w:lvlJc w:val="left"/>
+      <w:pPr>
+        <w:tabs>
+          <w:tab w:val="num" w:pos="6480"/>
+        </w:tabs>
+        <w:ind w:left="6480" w:hanging="360"/>
+      </w:pPr>
+    </w:lvl>
+  </w:abstractNum>
   <w:num w:numId="1">
     <w:abstractNumId w:val="0"/>
+    <w:lvlOverride w:ilvl="0">
+      <w:startOverride w:val="1"/>
+    </w:lvlOverride>
+    <w:lvlOverride w:ilvl="1">
+      <w:startOverride w:val="1"/>
+    </w:lvlOverride>
+    <w:lvlOverride w:ilvl="2">
+      <w:startOverride w:val="1"/>
+    </w:lvlOverride>
+    <w:lvlOverride w:ilvl="3">
+      <w:startOverride w:val="1"/>
+    </w:lvlOverride>
+    <w:lvlOverride w:ilvl="4">
+      <w:startOverride w:val="1"/>
+    </w:lvlOverride>
+    <w:lvlOverride w:ilvl="5">
+      <w:startOverride w:val="1"/>
+    </w:lvlOverride>
+    <w:lvlOverride w:ilvl="6">
+      <w:startOverride w:val="1"/>
+    </w:lvlOverride>
+    <w:lvlOverride w:ilvl="7">
+      <w:startOverride w:val="1"/>
+    </w:lvlOverride>
+    <w:lvlOverride w:ilvl="8">
+      <w:startOverride w:val="1"/>
+    </w:lvlOverride>
+  </w:num>
+  <w:num w:numId="2">
+    <w:abstractNumId w:val="1"/>
     <w:lvlOverride w:ilvl="0">
       <w:startOverride w:val="1"/>
     </w:lvlOverride>

</xml_diff>